<commit_message>
Update Learning Management System Todo List.docx
-Added more to do items
</commit_message>
<xml_diff>
--- a/Learning Management System Todo List.docx
+++ b/Learning Management System Todo List.docx
@@ -11,6 +11,28 @@
       </w:r>
     </w:p>
     <w:p>
+      <w:pPr>
+        <w:rPr>
+          <w:b/>
+          <w:u w:val="single"/>
+        </w:rPr>
+      </w:pPr>
+      <w:r>
+        <w:rPr>
+          <w:b/>
+          <w:u w:val="single"/>
+        </w:rPr>
+        <w:t>To do</w:t>
+      </w:r>
+    </w:p>
+    <w:p>
+      <w:pPr>
+        <w:pStyle w:val="ListParagraph"/>
+        <w:numPr>
+          <w:ilvl w:val="0"/>
+          <w:numId w:val="1"/>
+        </w:numPr>
+      </w:pPr>
       <w:r>
         <w:t>Base Model</w:t>
       </w:r>
@@ -19,12 +41,111 @@
       <w:pPr>
         <w:pStyle w:val="ListParagraph"/>
         <w:numPr>
+          <w:ilvl w:val="1"/>
+          <w:numId w:val="1"/>
+        </w:numPr>
+      </w:pPr>
+      <w:r>
+        <w:t>Log in screen</w:t>
+      </w:r>
+    </w:p>
+    <w:p>
+      <w:pPr>
+        <w:pStyle w:val="ListParagraph"/>
+        <w:numPr>
+          <w:ilvl w:val="2"/>
+          <w:numId w:val="1"/>
+        </w:numPr>
+      </w:pPr>
+      <w:r>
+        <w:t>Potentially separate ones to log in as student, instructor, or admin</w:t>
+      </w:r>
+    </w:p>
+    <w:p>
+      <w:pPr>
+        <w:pStyle w:val="ListParagraph"/>
+        <w:numPr>
+          <w:ilvl w:val="1"/>
+          <w:numId w:val="1"/>
+        </w:numPr>
+      </w:pPr>
+      <w:r>
+        <w:t>Student screen</w:t>
+      </w:r>
+    </w:p>
+    <w:p>
+      <w:pPr>
+        <w:pStyle w:val="ListParagraph"/>
+        <w:numPr>
+          <w:ilvl w:val="2"/>
+          <w:numId w:val="1"/>
+        </w:numPr>
+      </w:pPr>
+      <w:r>
+        <w:t>Enrolled Courses</w:t>
+      </w:r>
+    </w:p>
+    <w:p>
+      <w:pPr>
+        <w:pStyle w:val="ListParagraph"/>
+        <w:numPr>
+          <w:ilvl w:val="1"/>
+          <w:numId w:val="1"/>
+        </w:numPr>
+      </w:pPr>
+      <w:r>
+        <w:t>Instructor screen</w:t>
+      </w:r>
+    </w:p>
+    <w:p>
+      <w:pPr>
+        <w:pStyle w:val="ListParagraph"/>
+        <w:numPr>
+          <w:ilvl w:val="2"/>
+          <w:numId w:val="1"/>
+        </w:numPr>
+      </w:pPr>
+      <w:r>
+        <w:t>Courses taught</w:t>
+      </w:r>
+    </w:p>
+    <w:p>
+      <w:pPr>
+        <w:pStyle w:val="ListParagraph"/>
+        <w:numPr>
+          <w:ilvl w:val="1"/>
+          <w:numId w:val="1"/>
+        </w:numPr>
+      </w:pPr>
+      <w:r>
+        <w:t>Admin</w:t>
+      </w:r>
+    </w:p>
+    <w:p>
+      <w:pPr>
+        <w:pStyle w:val="ListParagraph"/>
+        <w:numPr>
+          <w:ilvl w:val="2"/>
+          <w:numId w:val="1"/>
+        </w:numPr>
+      </w:pPr>
+      <w:r>
+        <w:t>Users</w:t>
+      </w:r>
+      <w:r>
+        <w:t xml:space="preserve"> (Add or delete)</w:t>
+      </w:r>
+    </w:p>
+    <w:p>
+      <w:pPr>
+        <w:pStyle w:val="ListParagraph"/>
+        <w:numPr>
           <w:ilvl w:val="0"/>
           <w:numId w:val="1"/>
         </w:numPr>
       </w:pPr>
       <w:r>
-        <w:t>Log in screen</w:t>
+        <w:t>Data</w:t>
       </w:r>
     </w:p>
     <w:p>
@@ -36,7 +157,7 @@
         </w:numPr>
       </w:pPr>
       <w:r>
-        <w:t>Potentially separate ones to log in as student, instructor, or admin</w:t>
+        <w:t>CSV files of student info, teacher info, and more</w:t>
       </w:r>
     </w:p>
     <w:p>
@@ -48,7 +169,19 @@
         </w:numPr>
       </w:pPr>
       <w:r>
-        <w:t>Student screen</w:t>
+        <w:t>Fill out SPMP</w:t>
+      </w:r>
+    </w:p>
+    <w:p>
+      <w:pPr>
+        <w:pStyle w:val="ListParagraph"/>
+        <w:numPr>
+          <w:ilvl w:val="0"/>
+          <w:numId w:val="1"/>
+        </w:numPr>
+      </w:pPr>
+      <w:r>
+        <w:t>Artifacts</w:t>
       </w:r>
     </w:p>
     <w:p>
@@ -60,7 +193,19 @@
         </w:numPr>
       </w:pPr>
       <w:r>
-        <w:t>Enrolled Courses</w:t>
+        <w:t>UML use case diagram</w:t>
+      </w:r>
+    </w:p>
+    <w:p>
+      <w:pPr>
+        <w:pStyle w:val="ListParagraph"/>
+        <w:numPr>
+          <w:ilvl w:val="1"/>
+          <w:numId w:val="1"/>
+        </w:numPr>
+      </w:pPr>
+      <w:r>
+        <w:t>Analysis workflow artifacts</w:t>
       </w:r>
     </w:p>
     <w:p>
@@ -68,54 +213,6 @@
         <w:pStyle w:val="ListParagraph"/>
         <w:numPr>
           <w:ilvl w:val="0"/>
-          <w:numId w:val="1"/>
-        </w:numPr>
-      </w:pPr>
-      <w:r>
-        <w:t>Instructor screen</w:t>
-      </w:r>
-    </w:p>
-    <w:p>
-      <w:pPr>
-        <w:pStyle w:val="ListParagraph"/>
-        <w:numPr>
-          <w:ilvl w:val="1"/>
-          <w:numId w:val="1"/>
-        </w:numPr>
-      </w:pPr>
-      <w:r>
-        <w:t>Courses taught</w:t>
-      </w:r>
-    </w:p>
-    <w:p>
-      <w:pPr>
-        <w:pStyle w:val="ListParagraph"/>
-        <w:numPr>
-          <w:ilvl w:val="0"/>
-          <w:numId w:val="1"/>
-        </w:numPr>
-      </w:pPr>
-      <w:r>
-        <w:t>Admin</w:t>
-      </w:r>
-    </w:p>
-    <w:p>
-      <w:pPr>
-        <w:pStyle w:val="ListParagraph"/>
-        <w:numPr>
-          <w:ilvl w:val="1"/>
-          <w:numId w:val="1"/>
-        </w:numPr>
-      </w:pPr>
-      <w:r>
-        <w:t>Users</w:t>
-      </w:r>
-    </w:p>
-    <w:p>
-      <w:pPr>
-        <w:pStyle w:val="ListParagraph"/>
-        <w:numPr>
-          <w:ilvl w:val="1"/>
           <w:numId w:val="1"/>
         </w:numPr>
       </w:pPr>
@@ -132,12 +229,62 @@
 </w:document>
 </file>
 
+<file path=word/endnotes.xml><?xml version="1.0" encoding="utf-8"?>
+<w:endnotes xmlns:wpc="http://schemas.microsoft.com/office/word/2010/wordprocessingCanvas" xmlns:cx="http://schemas.microsoft.com/office/drawing/2014/chartex" xmlns:cx1="http://schemas.microsoft.com/office/drawing/2015/9/8/chartex" xmlns:cx2="http://schemas.microsoft.com/office/drawing/2015/10/21/chartex" xmlns:cx3="http://schemas.microsoft.com/office/drawing/2016/5/9/chartex" xmlns:cx4="http://schemas.microsoft.com/office/drawing/2016/5/10/chartex" xmlns:cx5="http://schemas.microsoft.com/office/drawing/2016/5/11/chartex" xmlns:cx6="http://schemas.microsoft.com/office/drawing/2016/5/12/chartex" xmlns:cx7="http://schemas.microsoft.com/office/drawing/2016/5/13/chartex" xmlns:cx8="http://schemas.microsoft.com/office/drawing/2016/5/14/chartex" xmlns:mc="http://schemas.openxmlformats.org/markup-compatibility/2006" xmlns:aink="http://schemas.microsoft.com/office/drawing/2016/ink" xmlns:am3d="http://schemas.microsoft.com/office/drawing/2017/model3d" xmlns:o="urn:schemas-microsoft-com:office:office" xmlns:r="http://schemas.openxmlformats.org/officeDocument/2006/relationships" xmlns:m="http://schemas.openxmlformats.org/officeDocument/2006/math" xmlns:v="urn:schemas-microsoft-com:vml" xmlns:wp14="http://schemas.microsoft.com/office/word/2010/wordprocessingDrawing" xmlns:wp="http://schemas.openxmlformats.org/drawingml/2006/wordprocessingDrawing" xmlns:w10="urn:schemas-microsoft-com:office:word" xmlns:w="http://schemas.openxmlformats.org/wordprocessingml/2006/main" xmlns:w14="http://schemas.microsoft.com/office/word/2010/wordml" xmlns:w15="http://schemas.microsoft.com/office/word/2012/wordml" xmlns:w16cid="http://schemas.microsoft.com/office/word/2016/wordml/cid" xmlns:w16se="http://schemas.microsoft.com/office/word/2015/wordml/symex" xmlns:wpg="http://schemas.microsoft.com/office/word/2010/wordprocessingGroup" xmlns:wpi="http://schemas.microsoft.com/office/word/2010/wordprocessingInk" xmlns:wne="http://schemas.microsoft.com/office/word/2006/wordml" xmlns:wps="http://schemas.microsoft.com/office/word/2010/wordprocessingShape" mc:Ignorable="w14 w15 w16se w16cid wp14">
+  <w:endnote w:type="separator" w:id="-1">
+    <w:p>
+      <w:pPr>
+        <w:spacing w:after="0" w:line="240" w:lineRule="auto"/>
+      </w:pPr>
+      <w:r>
+        <w:separator/>
+      </w:r>
+    </w:p>
+  </w:endnote>
+  <w:endnote w:type="continuationSeparator" w:id="0">
+    <w:p>
+      <w:pPr>
+        <w:spacing w:after="0" w:line="240" w:lineRule="auto"/>
+      </w:pPr>
+      <w:r>
+        <w:continuationSeparator/>
+      </w:r>
+    </w:p>
+  </w:endnote>
+</w:endnotes>
+</file>
+
+<file path=word/footnotes.xml><?xml version="1.0" encoding="utf-8"?>
+<w:footnotes xmlns:wpc="http://schemas.microsoft.com/office/word/2010/wordprocessingCanvas" xmlns:cx="http://schemas.microsoft.com/office/drawing/2014/chartex" xmlns:cx1="http://schemas.microsoft.com/office/drawing/2015/9/8/chartex" xmlns:cx2="http://schemas.microsoft.com/office/drawing/2015/10/21/chartex" xmlns:cx3="http://schemas.microsoft.com/office/drawing/2016/5/9/chartex" xmlns:cx4="http://schemas.microsoft.com/office/drawing/2016/5/10/chartex" xmlns:cx5="http://schemas.microsoft.com/office/drawing/2016/5/11/chartex" xmlns:cx6="http://schemas.microsoft.com/office/drawing/2016/5/12/chartex" xmlns:cx7="http://schemas.microsoft.com/office/drawing/2016/5/13/chartex" xmlns:cx8="http://schemas.microsoft.com/office/drawing/2016/5/14/chartex" xmlns:mc="http://schemas.openxmlformats.org/markup-compatibility/2006" xmlns:aink="http://schemas.microsoft.com/office/drawing/2016/ink" xmlns:am3d="http://schemas.microsoft.com/office/drawing/2017/model3d" xmlns:o="urn:schemas-microsoft-com:office:office" xmlns:r="http://schemas.openxmlformats.org/officeDocument/2006/relationships" xmlns:m="http://schemas.openxmlformats.org/officeDocument/2006/math" xmlns:v="urn:schemas-microsoft-com:vml" xmlns:wp14="http://schemas.microsoft.com/office/word/2010/wordprocessingDrawing" xmlns:wp="http://schemas.openxmlformats.org/drawingml/2006/wordprocessingDrawing" xmlns:w10="urn:schemas-microsoft-com:office:word" xmlns:w="http://schemas.openxmlformats.org/wordprocessingml/2006/main" xmlns:w14="http://schemas.microsoft.com/office/word/2010/wordml" xmlns:w15="http://schemas.microsoft.com/office/word/2012/wordml" xmlns:w16cid="http://schemas.microsoft.com/office/word/2016/wordml/cid" xmlns:w16se="http://schemas.microsoft.com/office/word/2015/wordml/symex" xmlns:wpg="http://schemas.microsoft.com/office/word/2010/wordprocessingGroup" xmlns:wpi="http://schemas.microsoft.com/office/word/2010/wordprocessingInk" xmlns:wne="http://schemas.microsoft.com/office/word/2006/wordml" xmlns:wps="http://schemas.microsoft.com/office/word/2010/wordprocessingShape" mc:Ignorable="w14 w15 w16se w16cid wp14">
+  <w:footnote w:type="separator" w:id="-1">
+    <w:p>
+      <w:pPr>
+        <w:spacing w:after="0" w:line="240" w:lineRule="auto"/>
+      </w:pPr>
+      <w:r>
+        <w:separator/>
+      </w:r>
+    </w:p>
+  </w:footnote>
+  <w:footnote w:type="continuationSeparator" w:id="0">
+    <w:p>
+      <w:pPr>
+        <w:spacing w:after="0" w:line="240" w:lineRule="auto"/>
+      </w:pPr>
+      <w:r>
+        <w:continuationSeparator/>
+      </w:r>
+    </w:p>
+  </w:footnote>
+</w:footnotes>
+</file>
+
 <file path=word/numbering.xml><?xml version="1.0" encoding="utf-8"?>
 <w:numbering xmlns:wpc="http://schemas.microsoft.com/office/word/2010/wordprocessingCanvas" xmlns:cx="http://schemas.microsoft.com/office/drawing/2014/chartex" xmlns:cx1="http://schemas.microsoft.com/office/drawing/2015/9/8/chartex" xmlns:cx2="http://schemas.microsoft.com/office/drawing/2015/10/21/chartex" xmlns:cx3="http://schemas.microsoft.com/office/drawing/2016/5/9/chartex" xmlns:cx4="http://schemas.microsoft.com/office/drawing/2016/5/10/chartex" xmlns:cx5="http://schemas.microsoft.com/office/drawing/2016/5/11/chartex" xmlns:cx6="http://schemas.microsoft.com/office/drawing/2016/5/12/chartex" xmlns:cx7="http://schemas.microsoft.com/office/drawing/2016/5/13/chartex" xmlns:cx8="http://schemas.microsoft.com/office/drawing/2016/5/14/chartex" xmlns:mc="http://schemas.openxmlformats.org/markup-compatibility/2006" xmlns:aink="http://schemas.microsoft.com/office/drawing/2016/ink" xmlns:am3d="http://schemas.microsoft.com/office/drawing/2017/model3d" xmlns:o="urn:schemas-microsoft-com:office:office" xmlns:r="http://schemas.openxmlformats.org/officeDocument/2006/relationships" xmlns:m="http://schemas.openxmlformats.org/officeDocument/2006/math" xmlns:v="urn:schemas-microsoft-com:vml" xmlns:wp14="http://schemas.microsoft.com/office/word/2010/wordprocessingDrawing" xmlns:wp="http://schemas.openxmlformats.org/drawingml/2006/wordprocessingDrawing" xmlns:w10="urn:schemas-microsoft-com:office:word" xmlns:w="http://schemas.openxmlformats.org/wordprocessingml/2006/main" xmlns:w14="http://schemas.microsoft.com/office/word/2010/wordml" xmlns:w15="http://schemas.microsoft.com/office/word/2012/wordml" xmlns:w16cid="http://schemas.microsoft.com/office/word/2016/wordml/cid" xmlns:w16se="http://schemas.microsoft.com/office/word/2015/wordml/symex" xmlns:wpg="http://schemas.microsoft.com/office/word/2010/wordprocessingGroup" xmlns:wpi="http://schemas.microsoft.com/office/word/2010/wordprocessingInk" xmlns:wne="http://schemas.microsoft.com/office/word/2006/wordml" xmlns:wps="http://schemas.microsoft.com/office/word/2010/wordprocessingShape" mc:Ignorable="w14 w15 w16se w16cid wp14">
   <w:abstractNum w:abstractNumId="0" w15:restartNumberingAfterBreak="0">
     <w:nsid w:val="14FF2D1B"/>
     <w:multiLevelType w:val="hybridMultilevel"/>
-    <w:tmpl w:val="5464DC1A"/>
+    <w:tmpl w:val="7F9CFC10"/>
     <w:lvl w:ilvl="0" w:tplc="04090001">
       <w:start w:val="1"/>
       <w:numFmt w:val="bullet"/>
@@ -162,7 +309,7 @@
         <w:rFonts w:ascii="Courier New" w:hAnsi="Courier New" w:cs="Courier New" w:hint="default"/>
       </w:rPr>
     </w:lvl>
-    <w:lvl w:ilvl="2" w:tplc="04090005" w:tentative="1">
+    <w:lvl w:ilvl="2" w:tplc="04090005">
       <w:start w:val="1"/>
       <w:numFmt w:val="bullet"/>
       <w:lvlText w:val=""/>
@@ -689,6 +836,50 @@
       <w:contextualSpacing/>
     </w:pPr>
   </w:style>
+  <w:style w:type="paragraph" w:styleId="Header">
+    <w:name w:val="header"/>
+    <w:basedOn w:val="Normal"/>
+    <w:link w:val="HeaderChar"/>
+    <w:uiPriority w:val="99"/>
+    <w:unhideWhenUsed/>
+    <w:rsid w:val="00F10166"/>
+    <w:pPr>
+      <w:tabs>
+        <w:tab w:val="center" w:pos="4680"/>
+        <w:tab w:val="right" w:pos="9360"/>
+      </w:tabs>
+      <w:spacing w:after="0" w:line="240" w:lineRule="auto"/>
+    </w:pPr>
+  </w:style>
+  <w:style w:type="character" w:customStyle="1" w:styleId="HeaderChar">
+    <w:name w:val="Header Char"/>
+    <w:basedOn w:val="DefaultParagraphFont"/>
+    <w:link w:val="Header"/>
+    <w:uiPriority w:val="99"/>
+    <w:rsid w:val="00F10166"/>
+  </w:style>
+  <w:style w:type="paragraph" w:styleId="Footer">
+    <w:name w:val="footer"/>
+    <w:basedOn w:val="Normal"/>
+    <w:link w:val="FooterChar"/>
+    <w:uiPriority w:val="99"/>
+    <w:unhideWhenUsed/>
+    <w:rsid w:val="00F10166"/>
+    <w:pPr>
+      <w:tabs>
+        <w:tab w:val="center" w:pos="4680"/>
+        <w:tab w:val="right" w:pos="9360"/>
+      </w:tabs>
+      <w:spacing w:after="0" w:line="240" w:lineRule="auto"/>
+    </w:pPr>
+  </w:style>
+  <w:style w:type="character" w:customStyle="1" w:styleId="FooterChar">
+    <w:name w:val="Footer Char"/>
+    <w:basedOn w:val="DefaultParagraphFont"/>
+    <w:link w:val="Footer"/>
+    <w:uiPriority w:val="99"/>
+    <w:rsid w:val="00F10166"/>
+  </w:style>
 </w:styles>
 </file>
 

</xml_diff>